<commit_message>
Repo (19-April) - Update-01
</commit_message>
<xml_diff>
--- a/CLASS/Fundamental Mathematics/Mathematics-Class-02.docx
+++ b/CLASS/Fundamental Mathematics/Mathematics-Class-02.docx
@@ -16090,6 +16090,377 @@
     <w:p/>
     <w:p>
       <w:pPr>
+        <w:pStyle w:val="Heading2"/>
+        <w:spacing w:before="0"/>
+        <w:rPr>
+          <w:rFonts w:cstheme="majorHAnsi"/>
+          <w:sz w:val="24"/>
+          <w:szCs w:val="24"/>
+          <w:u w:val="single"/>
+        </w:rPr>
+      </w:pPr>
+      <w:r>
+        <w:rPr>
+          <w:rStyle w:val="Strong"/>
+          <w:rFonts w:cstheme="majorHAnsi"/>
+          <w:sz w:val="24"/>
+          <w:szCs w:val="24"/>
+          <w:u w:val="single"/>
+        </w:rPr>
+        <w:lastRenderedPageBreak/>
+        <w:t>Types of Numbers in Mathematics</w:t>
+      </w:r>
+    </w:p>
+    <w:p>
+      <w:pPr>
+        <w:numPr>
+          <w:ilvl w:val="0"/>
+          <w:numId w:val="129"/>
+        </w:numPr>
+        <w:spacing w:after="0" w:line="240" w:lineRule="auto"/>
+        <w:rPr>
+          <w:rFonts w:cstheme="minorHAnsi"/>
+        </w:rPr>
+      </w:pPr>
+      <w:r>
+        <w:rPr>
+          <w:rStyle w:val="Strong"/>
+          <w:rFonts w:cstheme="minorHAnsi"/>
+        </w:rPr>
+        <w:t>Natural Numbers:</w:t>
+      </w:r>
+      <w:r>
+        <w:rPr>
+          <w:rFonts w:cstheme="minorHAnsi"/>
+        </w:rPr>
+        <w:t xml:space="preserve"> </w:t>
+      </w:r>
+      <m:oMath>
+        <m:r>
+          <w:rPr>
+            <w:rStyle w:val="katex"/>
+            <w:rFonts w:ascii="Cambria Math" w:hAnsi="Cambria Math" w:cstheme="minorHAnsi"/>
+          </w:rPr>
+          <m:t xml:space="preserve">1, 2, 3, 4, </m:t>
+        </m:r>
+        <m:r>
+          <m:rPr>
+            <m:sty m:val="p"/>
+          </m:rPr>
+          <w:rPr>
+            <w:rStyle w:val="katex"/>
+            <w:rFonts w:ascii="Cambria Math" w:hAnsi="Cambria Math" w:cstheme="minorHAnsi"/>
+          </w:rPr>
+          <m:t>…</m:t>
+        </m:r>
+      </m:oMath>
+    </w:p>
+    <w:p>
+      <w:pPr>
+        <w:numPr>
+          <w:ilvl w:val="0"/>
+          <w:numId w:val="129"/>
+        </w:numPr>
+        <w:spacing w:after="0" w:line="240" w:lineRule="auto"/>
+        <w:rPr>
+          <w:rFonts w:cstheme="minorHAnsi"/>
+        </w:rPr>
+      </w:pPr>
+      <w:r>
+        <w:rPr>
+          <w:rStyle w:val="Strong"/>
+          <w:rFonts w:cstheme="minorHAnsi"/>
+        </w:rPr>
+        <w:t>Whole Numbers:</w:t>
+      </w:r>
+      <w:r>
+        <w:rPr>
+          <w:rFonts w:cstheme="minorHAnsi"/>
+        </w:rPr>
+        <w:t xml:space="preserve"> </w:t>
+      </w:r>
+      <m:oMath>
+        <m:r>
+          <w:rPr>
+            <w:rStyle w:val="katex"/>
+            <w:rFonts w:ascii="Cambria Math" w:hAnsi="Cambria Math" w:cstheme="minorHAnsi"/>
+          </w:rPr>
+          <m:t xml:space="preserve">0, 1, 2, 3, </m:t>
+        </m:r>
+        <m:r>
+          <m:rPr>
+            <m:sty m:val="p"/>
+          </m:rPr>
+          <w:rPr>
+            <w:rStyle w:val="katex"/>
+            <w:rFonts w:ascii="Cambria Math" w:hAnsi="Cambria Math" w:cstheme="minorHAnsi"/>
+          </w:rPr>
+          <m:t>…</m:t>
+        </m:r>
+      </m:oMath>
+    </w:p>
+    <w:p>
+      <w:pPr>
+        <w:numPr>
+          <w:ilvl w:val="0"/>
+          <w:numId w:val="129"/>
+        </w:numPr>
+        <w:spacing w:after="0" w:line="240" w:lineRule="auto"/>
+        <w:rPr>
+          <w:rFonts w:cstheme="minorHAnsi"/>
+        </w:rPr>
+      </w:pPr>
+      <w:r>
+        <w:rPr>
+          <w:rStyle w:val="Strong"/>
+          <w:rFonts w:cstheme="minorHAnsi"/>
+        </w:rPr>
+        <w:t>Integers:</w:t>
+      </w:r>
+      <w:r>
+        <w:rPr>
+          <w:rFonts w:cstheme="minorHAnsi"/>
+        </w:rPr>
+        <w:t xml:space="preserve"> </w:t>
+      </w:r>
+      <m:oMath>
+        <m:r>
+          <w:rPr>
+            <w:rStyle w:val="katex"/>
+            <w:rFonts w:ascii="Cambria Math" w:hAnsi="Cambria Math" w:cstheme="minorHAnsi"/>
+          </w:rPr>
+          <m:t xml:space="preserve">…, -2, -1, 0, 1, 2, </m:t>
+        </m:r>
+        <m:r>
+          <m:rPr>
+            <m:sty m:val="p"/>
+          </m:rPr>
+          <w:rPr>
+            <w:rStyle w:val="katex"/>
+            <w:rFonts w:ascii="Cambria Math" w:hAnsi="Cambria Math" w:cstheme="minorHAnsi"/>
+          </w:rPr>
+          <m:t>…</m:t>
+        </m:r>
+      </m:oMath>
+    </w:p>
+    <w:p>
+      <w:pPr>
+        <w:numPr>
+          <w:ilvl w:val="0"/>
+          <w:numId w:val="129"/>
+        </w:numPr>
+        <w:spacing w:after="0" w:line="240" w:lineRule="auto"/>
+        <w:rPr>
+          <w:rFonts w:cstheme="minorHAnsi"/>
+        </w:rPr>
+      </w:pPr>
+      <w:r>
+        <w:rPr>
+          <w:rStyle w:val="Strong"/>
+          <w:rFonts w:cstheme="minorHAnsi"/>
+        </w:rPr>
+        <w:t>Rational Numbers:</w:t>
+      </w:r>
+      <w:r>
+        <w:rPr>
+          <w:rFonts w:cstheme="minorHAnsi"/>
+        </w:rPr>
+        <w:t xml:space="preserve"> Numbers that can be written as fractions, e.g., </w:t>
+      </w:r>
+      <m:oMath>
+        <m:f>
+          <m:fPr>
+            <m:ctrlPr>
+              <w:rPr>
+                <w:rStyle w:val="katex"/>
+                <w:rFonts w:ascii="Cambria Math" w:hAnsi="Cambria Math" w:cstheme="minorHAnsi"/>
+              </w:rPr>
+            </m:ctrlPr>
+          </m:fPr>
+          <m:num>
+            <m:r>
+              <w:rPr>
+                <w:rStyle w:val="katex"/>
+                <w:rFonts w:ascii="Cambria Math" w:hAnsi="Cambria Math" w:cstheme="minorHAnsi"/>
+              </w:rPr>
+              <m:t>3</m:t>
+            </m:r>
+            <m:ctrlPr>
+              <w:rPr>
+                <w:rStyle w:val="katex"/>
+                <w:rFonts w:ascii="Cambria Math" w:hAnsi="Cambria Math" w:cstheme="minorHAnsi"/>
+                <w:i/>
+              </w:rPr>
+            </m:ctrlPr>
+          </m:num>
+          <m:den>
+            <m:r>
+              <w:rPr>
+                <w:rStyle w:val="katex"/>
+                <w:rFonts w:ascii="Cambria Math" w:hAnsi="Cambria Math" w:cstheme="minorHAnsi"/>
+              </w:rPr>
+              <m:t>4</m:t>
+            </m:r>
+            <m:ctrlPr>
+              <w:rPr>
+                <w:rStyle w:val="katex"/>
+                <w:rFonts w:ascii="Cambria Math" w:hAnsi="Cambria Math" w:cstheme="minorHAnsi"/>
+                <w:i/>
+              </w:rPr>
+            </m:ctrlPr>
+          </m:den>
+        </m:f>
+        <m:r>
+          <w:rPr>
+            <w:rFonts w:ascii="Cambria Math" w:hAnsi="Cambria Math" w:cstheme="minorHAnsi"/>
+          </w:rPr>
+          <m:t>,</m:t>
+        </m:r>
+        <m:r>
+          <w:rPr>
+            <w:rStyle w:val="katex"/>
+            <w:rFonts w:ascii="Cambria Math" w:hAnsi="Cambria Math" w:cstheme="minorHAnsi"/>
+          </w:rPr>
+          <m:t>0.75</m:t>
+        </m:r>
+        <m:r>
+          <w:rPr>
+            <w:rFonts w:ascii="Cambria Math" w:hAnsi="Cambria Math" w:cstheme="minorHAnsi"/>
+          </w:rPr>
+          <m:t>.</m:t>
+        </m:r>
+      </m:oMath>
+    </w:p>
+    <w:p>
+      <w:pPr>
+        <w:numPr>
+          <w:ilvl w:val="0"/>
+          <w:numId w:val="129"/>
+        </w:numPr>
+        <w:spacing w:after="0" w:line="240" w:lineRule="auto"/>
+        <w:rPr>
+          <w:rFonts w:cstheme="minorHAnsi"/>
+        </w:rPr>
+      </w:pPr>
+      <w:r>
+        <w:rPr>
+          <w:rStyle w:val="Strong"/>
+          <w:rFonts w:cstheme="minorHAnsi"/>
+        </w:rPr>
+        <w:t>Irrational Numbers:</w:t>
+      </w:r>
+      <w:r>
+        <w:rPr>
+          <w:rFonts w:cstheme="minorHAnsi"/>
+        </w:rPr>
+        <w:t xml:space="preserve"> Cannot be written as fractions, e.g., </w:t>
+      </w:r>
+      <m:oMath>
+        <m:rad>
+          <m:radPr>
+            <m:degHide m:val="1"/>
+            <m:ctrlPr>
+              <w:rPr>
+                <w:rStyle w:val="katex"/>
+                <w:rFonts w:ascii="Cambria Math" w:hAnsi="Cambria Math" w:cstheme="minorHAnsi"/>
+              </w:rPr>
+            </m:ctrlPr>
+          </m:radPr>
+          <m:deg>
+            <m:ctrlPr>
+              <w:rPr>
+                <w:rStyle w:val="katex"/>
+                <w:rFonts w:ascii="Cambria Math" w:hAnsi="Cambria Math" w:cstheme="minorHAnsi"/>
+                <w:i/>
+              </w:rPr>
+            </m:ctrlPr>
+          </m:deg>
+          <m:e>
+            <m:r>
+              <w:rPr>
+                <w:rStyle w:val="katex"/>
+                <w:rFonts w:ascii="Cambria Math" w:hAnsi="Cambria Math" w:cstheme="minorHAnsi"/>
+              </w:rPr>
+              <m:t>2</m:t>
+            </m:r>
+          </m:e>
+        </m:rad>
+      </m:oMath>
+      <w:r>
+        <w:rPr>
+          <w:rFonts w:cstheme="minorHAnsi"/>
+        </w:rPr>
+        <w:t>.</w:t>
+      </w:r>
+    </w:p>
+    <w:p>
+      <w:pPr>
+        <w:numPr>
+          <w:ilvl w:val="0"/>
+          <w:numId w:val="129"/>
+        </w:numPr>
+        <w:spacing w:after="0" w:line="240" w:lineRule="auto"/>
+        <w:rPr>
+          <w:rFonts w:cstheme="minorHAnsi"/>
+        </w:rPr>
+      </w:pPr>
+      <w:r>
+        <w:rPr>
+          <w:rStyle w:val="Strong"/>
+          <w:rFonts w:cstheme="minorHAnsi"/>
+        </w:rPr>
+        <w:t>Real Numbers:</w:t>
+      </w:r>
+      <w:r>
+        <w:rPr>
+          <w:rFonts w:cstheme="minorHAnsi"/>
+        </w:rPr>
+        <w:t xml:space="preserve"> All rational and irrational numbers.</w:t>
+      </w:r>
+    </w:p>
+    <w:p>
+      <w:pPr>
+        <w:numPr>
+          <w:ilvl w:val="0"/>
+          <w:numId w:val="129"/>
+        </w:numPr>
+        <w:spacing w:after="0" w:line="240" w:lineRule="auto"/>
+        <w:rPr>
+          <w:rFonts w:cstheme="minorHAnsi"/>
+        </w:rPr>
+      </w:pPr>
+      <w:r>
+        <w:rPr>
+          <w:rStyle w:val="Strong"/>
+          <w:rFonts w:cstheme="minorHAnsi"/>
+        </w:rPr>
+        <w:t>Complex Numbers:</w:t>
+      </w:r>
+      <w:r>
+        <w:rPr>
+          <w:rFonts w:cstheme="minorHAnsi"/>
+        </w:rPr>
+        <w:t xml:space="preserve"> Includes real and imaginary parts, e.g., </w:t>
+      </w:r>
+      <m:oMath>
+        <m:r>
+          <w:rPr>
+            <w:rStyle w:val="katex"/>
+            <w:rFonts w:ascii="Cambria Math" w:hAnsi="Cambria Math" w:cstheme="minorHAnsi"/>
+          </w:rPr>
+          <m:t>3 + 2i</m:t>
+        </m:r>
+      </m:oMath>
+      <w:r>
+        <w:rPr>
+          <w:rFonts w:cstheme="minorHAnsi"/>
+        </w:rPr>
+        <w:t>.</w:t>
+      </w:r>
+    </w:p>
+    <w:p/>
+    <w:p>
+      <w:pPr>
         <w:pStyle w:val="Heading3"/>
         <w:rPr>
           <w:b/>
@@ -16103,7 +16474,6 @@
           <w:bCs/>
           <w:u w:val="single"/>
         </w:rPr>
-        <w:lastRenderedPageBreak/>
         <w:t>Term in Mathematics</w:t>
       </w:r>
     </w:p>
@@ -16140,11 +16510,13 @@
         </w:rPr>
         <w:t>In Algebra:</w:t>
       </w:r>
-    </w:p>
-    <w:p>
-      <w:pPr>
-        <w:spacing w:after="0"/>
-      </w:pPr>
+      <w:r>
+        <w:rPr>
+          <w:b/>
+          <w:bCs/>
+        </w:rPr>
+        <w:t xml:space="preserve"> </w:t>
+      </w:r>
       <w:r>
         <w:t>A term can be:</w:t>
       </w:r>
@@ -16375,29 +16747,31 @@
         </w:rPr>
         <w:t>In an Expression:</w:t>
       </w:r>
-    </w:p>
-    <w:p>
-      <w:pPr>
-        <w:spacing w:after="0"/>
-      </w:pPr>
-      <w:r>
-        <w:t xml:space="preserve">An </w:t>
-      </w:r>
       <w:r>
         <w:rPr>
           <w:b/>
           <w:bCs/>
         </w:rPr>
-        <w:t>algebraic expression</w:t>
-      </w:r>
-      <w:r>
-        <w:t xml:space="preserve"> consists of one or more terms combined by </w:t>
+        <w:t xml:space="preserve"> </w:t>
+      </w:r>
+      <w:r>
+        <w:t xml:space="preserve">An </w:t>
       </w:r>
       <w:r>
         <w:rPr>
           <w:b/>
           <w:bCs/>
         </w:rPr>
+        <w:t>algebraic expression</w:t>
+      </w:r>
+      <w:r>
+        <w:t xml:space="preserve"> consists of one or more terms combined by </w:t>
+      </w:r>
+      <w:r>
+        <w:rPr>
+          <w:b/>
+          <w:bCs/>
+        </w:rPr>
         <w:t>addition (+) or subtraction (-)</w:t>
       </w:r>
       <w:r>
@@ -16503,11 +16877,6 @@
       <w:r>
         <w:t xml:space="preserve"> is made up of one or more terms.</w:t>
       </w:r>
-    </w:p>
-    <w:p>
-      <w:pPr>
-        <w:spacing w:after="0"/>
-      </w:pPr>
     </w:p>
     <w:p>
       <w:pPr>
@@ -16806,41 +17175,6 @@
       <w:r>
         <w:t xml:space="preserve"> is made up of one or more algebraic terms combined using addition or subtraction.</w:t>
       </w:r>
-    </w:p>
-    <w:p>
-      <w:pPr>
-        <w:spacing w:after="0"/>
-      </w:pPr>
-    </w:p>
-    <w:p>
-      <w:pPr>
-        <w:spacing w:after="0"/>
-      </w:pPr>
-    </w:p>
-    <w:p>
-      <w:pPr>
-        <w:spacing w:after="0"/>
-      </w:pPr>
-    </w:p>
-    <w:p>
-      <w:pPr>
-        <w:spacing w:after="0"/>
-      </w:pPr>
-    </w:p>
-    <w:p>
-      <w:pPr>
-        <w:spacing w:after="0"/>
-      </w:pPr>
-    </w:p>
-    <w:p>
-      <w:pPr>
-        <w:spacing w:after="0"/>
-      </w:pPr>
-    </w:p>
-    <w:p>
-      <w:pPr>
-        <w:spacing w:after="0"/>
-      </w:pPr>
     </w:p>
     <w:p>
       <w:pPr>
@@ -49787,6 +50121,119 @@
     </w:lvl>
   </w:abstractNum>
   <w:abstractNum w:abstractNumId="58" w15:restartNumberingAfterBreak="0">
+    <w:nsid w:val="37D81FE7"/>
+    <w:multiLevelType w:val="multilevel"/>
+    <w:tmpl w:val="0FCA054A"/>
+    <w:lvl w:ilvl="0">
+      <w:start w:val="1"/>
+      <w:numFmt w:val="decimal"/>
+      <w:lvlText w:val="%1."/>
+      <w:lvlJc w:val="left"/>
+      <w:pPr>
+        <w:tabs>
+          <w:tab w:val="num" w:pos="720"/>
+        </w:tabs>
+        <w:ind w:left="720" w:hanging="360"/>
+      </w:pPr>
+    </w:lvl>
+    <w:lvl w:ilvl="1" w:tentative="1">
+      <w:start w:val="1"/>
+      <w:numFmt w:val="decimal"/>
+      <w:lvlText w:val="%2."/>
+      <w:lvlJc w:val="left"/>
+      <w:pPr>
+        <w:tabs>
+          <w:tab w:val="num" w:pos="1440"/>
+        </w:tabs>
+        <w:ind w:left="1440" w:hanging="360"/>
+      </w:pPr>
+    </w:lvl>
+    <w:lvl w:ilvl="2" w:tentative="1">
+      <w:start w:val="1"/>
+      <w:numFmt w:val="decimal"/>
+      <w:lvlText w:val="%3."/>
+      <w:lvlJc w:val="left"/>
+      <w:pPr>
+        <w:tabs>
+          <w:tab w:val="num" w:pos="2160"/>
+        </w:tabs>
+        <w:ind w:left="2160" w:hanging="360"/>
+      </w:pPr>
+    </w:lvl>
+    <w:lvl w:ilvl="3" w:tentative="1">
+      <w:start w:val="1"/>
+      <w:numFmt w:val="decimal"/>
+      <w:lvlText w:val="%4."/>
+      <w:lvlJc w:val="left"/>
+      <w:pPr>
+        <w:tabs>
+          <w:tab w:val="num" w:pos="2880"/>
+        </w:tabs>
+        <w:ind w:left="2880" w:hanging="360"/>
+      </w:pPr>
+    </w:lvl>
+    <w:lvl w:ilvl="4" w:tentative="1">
+      <w:start w:val="1"/>
+      <w:numFmt w:val="decimal"/>
+      <w:lvlText w:val="%5."/>
+      <w:lvlJc w:val="left"/>
+      <w:pPr>
+        <w:tabs>
+          <w:tab w:val="num" w:pos="3600"/>
+        </w:tabs>
+        <w:ind w:left="3600" w:hanging="360"/>
+      </w:pPr>
+    </w:lvl>
+    <w:lvl w:ilvl="5" w:tentative="1">
+      <w:start w:val="1"/>
+      <w:numFmt w:val="decimal"/>
+      <w:lvlText w:val="%6."/>
+      <w:lvlJc w:val="left"/>
+      <w:pPr>
+        <w:tabs>
+          <w:tab w:val="num" w:pos="4320"/>
+        </w:tabs>
+        <w:ind w:left="4320" w:hanging="360"/>
+      </w:pPr>
+    </w:lvl>
+    <w:lvl w:ilvl="6" w:tentative="1">
+      <w:start w:val="1"/>
+      <w:numFmt w:val="decimal"/>
+      <w:lvlText w:val="%7."/>
+      <w:lvlJc w:val="left"/>
+      <w:pPr>
+        <w:tabs>
+          <w:tab w:val="num" w:pos="5040"/>
+        </w:tabs>
+        <w:ind w:left="5040" w:hanging="360"/>
+      </w:pPr>
+    </w:lvl>
+    <w:lvl w:ilvl="7" w:tentative="1">
+      <w:start w:val="1"/>
+      <w:numFmt w:val="decimal"/>
+      <w:lvlText w:val="%8."/>
+      <w:lvlJc w:val="left"/>
+      <w:pPr>
+        <w:tabs>
+          <w:tab w:val="num" w:pos="5760"/>
+        </w:tabs>
+        <w:ind w:left="5760" w:hanging="360"/>
+      </w:pPr>
+    </w:lvl>
+    <w:lvl w:ilvl="8" w:tentative="1">
+      <w:start w:val="1"/>
+      <w:numFmt w:val="decimal"/>
+      <w:lvlText w:val="%9."/>
+      <w:lvlJc w:val="left"/>
+      <w:pPr>
+        <w:tabs>
+          <w:tab w:val="num" w:pos="6480"/>
+        </w:tabs>
+        <w:ind w:left="6480" w:hanging="360"/>
+      </w:pPr>
+    </w:lvl>
+  </w:abstractNum>
+  <w:abstractNum w:abstractNumId="59" w15:restartNumberingAfterBreak="0">
     <w:nsid w:val="38BE145B"/>
     <w:multiLevelType w:val="hybridMultilevel"/>
     <w:tmpl w:val="9F3C3E32"/>
@@ -49875,7 +50322,7 @@
       </w:pPr>
     </w:lvl>
   </w:abstractNum>
-  <w:abstractNum w:abstractNumId="59" w15:restartNumberingAfterBreak="0">
+  <w:abstractNum w:abstractNumId="60" w15:restartNumberingAfterBreak="0">
     <w:nsid w:val="3A5223CC"/>
     <w:multiLevelType w:val="multilevel"/>
     <w:tmpl w:val="1AB273CE"/>
@@ -50024,7 +50471,7 @@
       </w:rPr>
     </w:lvl>
   </w:abstractNum>
-  <w:abstractNum w:abstractNumId="60" w15:restartNumberingAfterBreak="0">
+  <w:abstractNum w:abstractNumId="61" w15:restartNumberingAfterBreak="0">
     <w:nsid w:val="3ADF3814"/>
     <w:multiLevelType w:val="multilevel"/>
     <w:tmpl w:val="0910E3A6"/>
@@ -50173,7 +50620,7 @@
       </w:rPr>
     </w:lvl>
   </w:abstractNum>
-  <w:abstractNum w:abstractNumId="61" w15:restartNumberingAfterBreak="0">
+  <w:abstractNum w:abstractNumId="62" w15:restartNumberingAfterBreak="0">
     <w:nsid w:val="3BC53A4D"/>
     <w:multiLevelType w:val="multilevel"/>
     <w:tmpl w:val="BDE81F50"/>
@@ -50322,7 +50769,7 @@
       </w:rPr>
     </w:lvl>
   </w:abstractNum>
-  <w:abstractNum w:abstractNumId="62" w15:restartNumberingAfterBreak="0">
+  <w:abstractNum w:abstractNumId="63" w15:restartNumberingAfterBreak="0">
     <w:nsid w:val="3E871099"/>
     <w:multiLevelType w:val="multilevel"/>
     <w:tmpl w:val="E3EEA3E4"/>
@@ -50471,7 +50918,7 @@
       </w:rPr>
     </w:lvl>
   </w:abstractNum>
-  <w:abstractNum w:abstractNumId="63" w15:restartNumberingAfterBreak="0">
+  <w:abstractNum w:abstractNumId="64" w15:restartNumberingAfterBreak="0">
     <w:nsid w:val="3F18496F"/>
     <w:multiLevelType w:val="multilevel"/>
     <w:tmpl w:val="BCA467DC"/>
@@ -50620,7 +51067,7 @@
       </w:rPr>
     </w:lvl>
   </w:abstractNum>
-  <w:abstractNum w:abstractNumId="64" w15:restartNumberingAfterBreak="0">
+  <w:abstractNum w:abstractNumId="65" w15:restartNumberingAfterBreak="0">
     <w:nsid w:val="3F456847"/>
     <w:multiLevelType w:val="multilevel"/>
     <w:tmpl w:val="58984F22"/>
@@ -50769,7 +51216,7 @@
       </w:rPr>
     </w:lvl>
   </w:abstractNum>
-  <w:abstractNum w:abstractNumId="65" w15:restartNumberingAfterBreak="0">
+  <w:abstractNum w:abstractNumId="66" w15:restartNumberingAfterBreak="0">
     <w:nsid w:val="40E42747"/>
     <w:multiLevelType w:val="multilevel"/>
     <w:tmpl w:val="1F8455EE"/>
@@ -50918,7 +51365,7 @@
       </w:rPr>
     </w:lvl>
   </w:abstractNum>
-  <w:abstractNum w:abstractNumId="66" w15:restartNumberingAfterBreak="0">
+  <w:abstractNum w:abstractNumId="67" w15:restartNumberingAfterBreak="0">
     <w:nsid w:val="442E50CF"/>
     <w:multiLevelType w:val="multilevel"/>
     <w:tmpl w:val="D0224FA4"/>
@@ -51067,7 +51514,7 @@
       </w:rPr>
     </w:lvl>
   </w:abstractNum>
-  <w:abstractNum w:abstractNumId="67" w15:restartNumberingAfterBreak="0">
+  <w:abstractNum w:abstractNumId="68" w15:restartNumberingAfterBreak="0">
     <w:nsid w:val="45AB78FE"/>
     <w:multiLevelType w:val="multilevel"/>
     <w:tmpl w:val="F1EC8110"/>
@@ -51216,7 +51663,7 @@
       </w:rPr>
     </w:lvl>
   </w:abstractNum>
-  <w:abstractNum w:abstractNumId="68" w15:restartNumberingAfterBreak="0">
+  <w:abstractNum w:abstractNumId="69" w15:restartNumberingAfterBreak="0">
     <w:nsid w:val="462258A0"/>
     <w:multiLevelType w:val="multilevel"/>
     <w:tmpl w:val="67DCBD58"/>
@@ -51365,7 +51812,7 @@
       </w:rPr>
     </w:lvl>
   </w:abstractNum>
-  <w:abstractNum w:abstractNumId="69" w15:restartNumberingAfterBreak="0">
+  <w:abstractNum w:abstractNumId="70" w15:restartNumberingAfterBreak="0">
     <w:nsid w:val="469D489D"/>
     <w:multiLevelType w:val="hybridMultilevel"/>
     <w:tmpl w:val="734A4DBE"/>
@@ -51454,7 +51901,7 @@
       </w:pPr>
     </w:lvl>
   </w:abstractNum>
-  <w:abstractNum w:abstractNumId="70" w15:restartNumberingAfterBreak="0">
+  <w:abstractNum w:abstractNumId="71" w15:restartNumberingAfterBreak="0">
     <w:nsid w:val="476F26EA"/>
     <w:multiLevelType w:val="multilevel"/>
     <w:tmpl w:val="5794289A"/>
@@ -51603,7 +52050,7 @@
       </w:rPr>
     </w:lvl>
   </w:abstractNum>
-  <w:abstractNum w:abstractNumId="71" w15:restartNumberingAfterBreak="0">
+  <w:abstractNum w:abstractNumId="72" w15:restartNumberingAfterBreak="0">
     <w:nsid w:val="4925598E"/>
     <w:multiLevelType w:val="multilevel"/>
     <w:tmpl w:val="A57C0F1E"/>
@@ -51752,7 +52199,7 @@
       </w:rPr>
     </w:lvl>
   </w:abstractNum>
-  <w:abstractNum w:abstractNumId="72" w15:restartNumberingAfterBreak="0">
+  <w:abstractNum w:abstractNumId="73" w15:restartNumberingAfterBreak="0">
     <w:nsid w:val="4993543B"/>
     <w:multiLevelType w:val="multilevel"/>
     <w:tmpl w:val="6576F17C"/>
@@ -51901,7 +52348,7 @@
       </w:rPr>
     </w:lvl>
   </w:abstractNum>
-  <w:abstractNum w:abstractNumId="73" w15:restartNumberingAfterBreak="0">
+  <w:abstractNum w:abstractNumId="74" w15:restartNumberingAfterBreak="0">
     <w:nsid w:val="4A91741A"/>
     <w:multiLevelType w:val="multilevel"/>
     <w:tmpl w:val="C3309540"/>
@@ -52050,7 +52497,7 @@
       </w:rPr>
     </w:lvl>
   </w:abstractNum>
-  <w:abstractNum w:abstractNumId="74" w15:restartNumberingAfterBreak="0">
+  <w:abstractNum w:abstractNumId="75" w15:restartNumberingAfterBreak="0">
     <w:nsid w:val="4A987C83"/>
     <w:multiLevelType w:val="multilevel"/>
     <w:tmpl w:val="FB884A3C"/>
@@ -52199,7 +52646,7 @@
       </w:rPr>
     </w:lvl>
   </w:abstractNum>
-  <w:abstractNum w:abstractNumId="75" w15:restartNumberingAfterBreak="0">
+  <w:abstractNum w:abstractNumId="76" w15:restartNumberingAfterBreak="0">
     <w:nsid w:val="4C5E656F"/>
     <w:multiLevelType w:val="multilevel"/>
     <w:tmpl w:val="240677F8"/>
@@ -52348,7 +52795,7 @@
       </w:rPr>
     </w:lvl>
   </w:abstractNum>
-  <w:abstractNum w:abstractNumId="76" w15:restartNumberingAfterBreak="0">
+  <w:abstractNum w:abstractNumId="77" w15:restartNumberingAfterBreak="0">
     <w:nsid w:val="4CB1672B"/>
     <w:multiLevelType w:val="multilevel"/>
     <w:tmpl w:val="3CA86646"/>
@@ -52497,7 +52944,7 @@
       </w:rPr>
     </w:lvl>
   </w:abstractNum>
-  <w:abstractNum w:abstractNumId="77" w15:restartNumberingAfterBreak="0">
+  <w:abstractNum w:abstractNumId="78" w15:restartNumberingAfterBreak="0">
     <w:nsid w:val="4CB16CA6"/>
     <w:multiLevelType w:val="multilevel"/>
     <w:tmpl w:val="B3C63284"/>
@@ -52646,7 +53093,7 @@
       </w:rPr>
     </w:lvl>
   </w:abstractNum>
-  <w:abstractNum w:abstractNumId="78" w15:restartNumberingAfterBreak="0">
+  <w:abstractNum w:abstractNumId="79" w15:restartNumberingAfterBreak="0">
     <w:nsid w:val="4DC36DB1"/>
     <w:multiLevelType w:val="multilevel"/>
     <w:tmpl w:val="B9FC97DE"/>
@@ -52763,7 +53210,7 @@
       </w:pPr>
     </w:lvl>
   </w:abstractNum>
-  <w:abstractNum w:abstractNumId="79" w15:restartNumberingAfterBreak="0">
+  <w:abstractNum w:abstractNumId="80" w15:restartNumberingAfterBreak="0">
     <w:nsid w:val="4E4E4535"/>
     <w:multiLevelType w:val="hybridMultilevel"/>
     <w:tmpl w:val="E69EBFA6"/>
@@ -52852,7 +53299,7 @@
       </w:pPr>
     </w:lvl>
   </w:abstractNum>
-  <w:abstractNum w:abstractNumId="80" w15:restartNumberingAfterBreak="0">
+  <w:abstractNum w:abstractNumId="81" w15:restartNumberingAfterBreak="0">
     <w:nsid w:val="4E537CF0"/>
     <w:multiLevelType w:val="multilevel"/>
     <w:tmpl w:val="9926F698"/>
@@ -53001,7 +53448,7 @@
       </w:rPr>
     </w:lvl>
   </w:abstractNum>
-  <w:abstractNum w:abstractNumId="81" w15:restartNumberingAfterBreak="0">
+  <w:abstractNum w:abstractNumId="82" w15:restartNumberingAfterBreak="0">
     <w:nsid w:val="52164EB9"/>
     <w:multiLevelType w:val="multilevel"/>
     <w:tmpl w:val="9ECC9DC8"/>
@@ -53150,7 +53597,7 @@
       </w:rPr>
     </w:lvl>
   </w:abstractNum>
-  <w:abstractNum w:abstractNumId="82" w15:restartNumberingAfterBreak="0">
+  <w:abstractNum w:abstractNumId="83" w15:restartNumberingAfterBreak="0">
     <w:nsid w:val="52750CBE"/>
     <w:multiLevelType w:val="multilevel"/>
     <w:tmpl w:val="E9C26E14"/>
@@ -53299,7 +53746,7 @@
       </w:rPr>
     </w:lvl>
   </w:abstractNum>
-  <w:abstractNum w:abstractNumId="83" w15:restartNumberingAfterBreak="0">
+  <w:abstractNum w:abstractNumId="84" w15:restartNumberingAfterBreak="0">
     <w:nsid w:val="535B1C1B"/>
     <w:multiLevelType w:val="multilevel"/>
     <w:tmpl w:val="F9FA7C64"/>
@@ -53448,7 +53895,7 @@
       </w:rPr>
     </w:lvl>
   </w:abstractNum>
-  <w:abstractNum w:abstractNumId="84" w15:restartNumberingAfterBreak="0">
+  <w:abstractNum w:abstractNumId="85" w15:restartNumberingAfterBreak="0">
     <w:nsid w:val="53854974"/>
     <w:multiLevelType w:val="multilevel"/>
     <w:tmpl w:val="3500BE3A"/>
@@ -53597,7 +54044,7 @@
       </w:rPr>
     </w:lvl>
   </w:abstractNum>
-  <w:abstractNum w:abstractNumId="85" w15:restartNumberingAfterBreak="0">
+  <w:abstractNum w:abstractNumId="86" w15:restartNumberingAfterBreak="0">
     <w:nsid w:val="55531A60"/>
     <w:multiLevelType w:val="multilevel"/>
     <w:tmpl w:val="270C66BC"/>
@@ -53746,7 +54193,7 @@
       </w:rPr>
     </w:lvl>
   </w:abstractNum>
-  <w:abstractNum w:abstractNumId="86" w15:restartNumberingAfterBreak="0">
+  <w:abstractNum w:abstractNumId="87" w15:restartNumberingAfterBreak="0">
     <w:nsid w:val="55A436B4"/>
     <w:multiLevelType w:val="multilevel"/>
     <w:tmpl w:val="C6EE26DE"/>
@@ -53895,7 +54342,7 @@
       </w:rPr>
     </w:lvl>
   </w:abstractNum>
-  <w:abstractNum w:abstractNumId="87" w15:restartNumberingAfterBreak="0">
+  <w:abstractNum w:abstractNumId="88" w15:restartNumberingAfterBreak="0">
     <w:nsid w:val="58A211F4"/>
     <w:multiLevelType w:val="multilevel"/>
     <w:tmpl w:val="DE2E2E00"/>
@@ -54044,7 +54491,7 @@
       </w:rPr>
     </w:lvl>
   </w:abstractNum>
-  <w:abstractNum w:abstractNumId="88" w15:restartNumberingAfterBreak="0">
+  <w:abstractNum w:abstractNumId="89" w15:restartNumberingAfterBreak="0">
     <w:nsid w:val="59501EF1"/>
     <w:multiLevelType w:val="multilevel"/>
     <w:tmpl w:val="7F5EC8DA"/>
@@ -54193,7 +54640,7 @@
       </w:rPr>
     </w:lvl>
   </w:abstractNum>
-  <w:abstractNum w:abstractNumId="89" w15:restartNumberingAfterBreak="0">
+  <w:abstractNum w:abstractNumId="90" w15:restartNumberingAfterBreak="0">
     <w:nsid w:val="59763E62"/>
     <w:multiLevelType w:val="multilevel"/>
     <w:tmpl w:val="00F65BDE"/>
@@ -54342,7 +54789,7 @@
       </w:rPr>
     </w:lvl>
   </w:abstractNum>
-  <w:abstractNum w:abstractNumId="90" w15:restartNumberingAfterBreak="0">
+  <w:abstractNum w:abstractNumId="91" w15:restartNumberingAfterBreak="0">
     <w:nsid w:val="5AA10AAB"/>
     <w:multiLevelType w:val="multilevel"/>
     <w:tmpl w:val="EB04A338"/>
@@ -54459,7 +54906,7 @@
       </w:pPr>
     </w:lvl>
   </w:abstractNum>
-  <w:abstractNum w:abstractNumId="91" w15:restartNumberingAfterBreak="0">
+  <w:abstractNum w:abstractNumId="92" w15:restartNumberingAfterBreak="0">
     <w:nsid w:val="5AE53A57"/>
     <w:multiLevelType w:val="multilevel"/>
     <w:tmpl w:val="D1A664F0"/>
@@ -54608,7 +55055,7 @@
       </w:rPr>
     </w:lvl>
   </w:abstractNum>
-  <w:abstractNum w:abstractNumId="92" w15:restartNumberingAfterBreak="0">
+  <w:abstractNum w:abstractNumId="93" w15:restartNumberingAfterBreak="0">
     <w:nsid w:val="5BF87290"/>
     <w:multiLevelType w:val="multilevel"/>
     <w:tmpl w:val="7BB8D964"/>
@@ -54757,7 +55204,7 @@
       </w:rPr>
     </w:lvl>
   </w:abstractNum>
-  <w:abstractNum w:abstractNumId="93" w15:restartNumberingAfterBreak="0">
+  <w:abstractNum w:abstractNumId="94" w15:restartNumberingAfterBreak="0">
     <w:nsid w:val="5C0E3E57"/>
     <w:multiLevelType w:val="multilevel"/>
     <w:tmpl w:val="A060F4B0"/>
@@ -54906,7 +55353,7 @@
       </w:rPr>
     </w:lvl>
   </w:abstractNum>
-  <w:abstractNum w:abstractNumId="94" w15:restartNumberingAfterBreak="0">
+  <w:abstractNum w:abstractNumId="95" w15:restartNumberingAfterBreak="0">
     <w:nsid w:val="5CCB2A37"/>
     <w:multiLevelType w:val="multilevel"/>
     <w:tmpl w:val="527A841C"/>
@@ -55055,7 +55502,7 @@
       </w:rPr>
     </w:lvl>
   </w:abstractNum>
-  <w:abstractNum w:abstractNumId="95" w15:restartNumberingAfterBreak="0">
+  <w:abstractNum w:abstractNumId="96" w15:restartNumberingAfterBreak="0">
     <w:nsid w:val="5F82501E"/>
     <w:multiLevelType w:val="multilevel"/>
     <w:tmpl w:val="C2969DA2"/>
@@ -55204,7 +55651,7 @@
       </w:rPr>
     </w:lvl>
   </w:abstractNum>
-  <w:abstractNum w:abstractNumId="96" w15:restartNumberingAfterBreak="0">
+  <w:abstractNum w:abstractNumId="97" w15:restartNumberingAfterBreak="0">
     <w:nsid w:val="615A181D"/>
     <w:multiLevelType w:val="multilevel"/>
     <w:tmpl w:val="73AAC03E"/>
@@ -55353,7 +55800,7 @@
       </w:rPr>
     </w:lvl>
   </w:abstractNum>
-  <w:abstractNum w:abstractNumId="97" w15:restartNumberingAfterBreak="0">
+  <w:abstractNum w:abstractNumId="98" w15:restartNumberingAfterBreak="0">
     <w:nsid w:val="62DA146D"/>
     <w:multiLevelType w:val="multilevel"/>
     <w:tmpl w:val="97FC0BAA"/>
@@ -55502,7 +55949,7 @@
       </w:rPr>
     </w:lvl>
   </w:abstractNum>
-  <w:abstractNum w:abstractNumId="98" w15:restartNumberingAfterBreak="0">
+  <w:abstractNum w:abstractNumId="99" w15:restartNumberingAfterBreak="0">
     <w:nsid w:val="631032A1"/>
     <w:multiLevelType w:val="multilevel"/>
     <w:tmpl w:val="06568CDC"/>
@@ -55651,7 +56098,7 @@
       </w:rPr>
     </w:lvl>
   </w:abstractNum>
-  <w:abstractNum w:abstractNumId="99" w15:restartNumberingAfterBreak="0">
+  <w:abstractNum w:abstractNumId="100" w15:restartNumberingAfterBreak="0">
     <w:nsid w:val="645963C8"/>
     <w:multiLevelType w:val="multilevel"/>
     <w:tmpl w:val="5EBA636A"/>
@@ -55800,7 +56247,7 @@
       </w:rPr>
     </w:lvl>
   </w:abstractNum>
-  <w:abstractNum w:abstractNumId="100" w15:restartNumberingAfterBreak="0">
+  <w:abstractNum w:abstractNumId="101" w15:restartNumberingAfterBreak="0">
     <w:nsid w:val="64793F07"/>
     <w:multiLevelType w:val="multilevel"/>
     <w:tmpl w:val="45B6C290"/>
@@ -55949,7 +56396,7 @@
       </w:rPr>
     </w:lvl>
   </w:abstractNum>
-  <w:abstractNum w:abstractNumId="101" w15:restartNumberingAfterBreak="0">
+  <w:abstractNum w:abstractNumId="102" w15:restartNumberingAfterBreak="0">
     <w:nsid w:val="64986A62"/>
     <w:multiLevelType w:val="multilevel"/>
     <w:tmpl w:val="1EF4C7CE"/>
@@ -56098,7 +56545,7 @@
       </w:rPr>
     </w:lvl>
   </w:abstractNum>
-  <w:abstractNum w:abstractNumId="102" w15:restartNumberingAfterBreak="0">
+  <w:abstractNum w:abstractNumId="103" w15:restartNumberingAfterBreak="0">
     <w:nsid w:val="649D383C"/>
     <w:multiLevelType w:val="hybridMultilevel"/>
     <w:tmpl w:val="453C6AB4"/>
@@ -56187,7 +56634,7 @@
       </w:pPr>
     </w:lvl>
   </w:abstractNum>
-  <w:abstractNum w:abstractNumId="103" w15:restartNumberingAfterBreak="0">
+  <w:abstractNum w:abstractNumId="104" w15:restartNumberingAfterBreak="0">
     <w:nsid w:val="64FD10C8"/>
     <w:multiLevelType w:val="multilevel"/>
     <w:tmpl w:val="E7F07AB8"/>
@@ -56336,7 +56783,7 @@
       </w:rPr>
     </w:lvl>
   </w:abstractNum>
-  <w:abstractNum w:abstractNumId="104" w15:restartNumberingAfterBreak="0">
+  <w:abstractNum w:abstractNumId="105" w15:restartNumberingAfterBreak="0">
     <w:nsid w:val="6638496A"/>
     <w:multiLevelType w:val="hybridMultilevel"/>
     <w:tmpl w:val="C6F40C9C"/>
@@ -56425,7 +56872,7 @@
       </w:pPr>
     </w:lvl>
   </w:abstractNum>
-  <w:abstractNum w:abstractNumId="105" w15:restartNumberingAfterBreak="0">
+  <w:abstractNum w:abstractNumId="106" w15:restartNumberingAfterBreak="0">
     <w:nsid w:val="66563EEB"/>
     <w:multiLevelType w:val="hybridMultilevel"/>
     <w:tmpl w:val="1B56F542"/>
@@ -56514,7 +56961,7 @@
       </w:pPr>
     </w:lvl>
   </w:abstractNum>
-  <w:abstractNum w:abstractNumId="106" w15:restartNumberingAfterBreak="0">
+  <w:abstractNum w:abstractNumId="107" w15:restartNumberingAfterBreak="0">
     <w:nsid w:val="68C63A13"/>
     <w:multiLevelType w:val="multilevel"/>
     <w:tmpl w:val="3C38A752"/>
@@ -56663,7 +57110,7 @@
       </w:rPr>
     </w:lvl>
   </w:abstractNum>
-  <w:abstractNum w:abstractNumId="107" w15:restartNumberingAfterBreak="0">
+  <w:abstractNum w:abstractNumId="108" w15:restartNumberingAfterBreak="0">
     <w:nsid w:val="6A4C2D48"/>
     <w:multiLevelType w:val="multilevel"/>
     <w:tmpl w:val="B1848E16"/>
@@ -56812,7 +57259,7 @@
       </w:rPr>
     </w:lvl>
   </w:abstractNum>
-  <w:abstractNum w:abstractNumId="108" w15:restartNumberingAfterBreak="0">
+  <w:abstractNum w:abstractNumId="109" w15:restartNumberingAfterBreak="0">
     <w:nsid w:val="6C7B72AF"/>
     <w:multiLevelType w:val="multilevel"/>
     <w:tmpl w:val="C5BE9C82"/>
@@ -56961,7 +57408,7 @@
       </w:rPr>
     </w:lvl>
   </w:abstractNum>
-  <w:abstractNum w:abstractNumId="109" w15:restartNumberingAfterBreak="0">
+  <w:abstractNum w:abstractNumId="110" w15:restartNumberingAfterBreak="0">
     <w:nsid w:val="6C8631FE"/>
     <w:multiLevelType w:val="multilevel"/>
     <w:tmpl w:val="1BE0E612"/>
@@ -57074,7 +57521,7 @@
       </w:pPr>
     </w:lvl>
   </w:abstractNum>
-  <w:abstractNum w:abstractNumId="110" w15:restartNumberingAfterBreak="0">
+  <w:abstractNum w:abstractNumId="111" w15:restartNumberingAfterBreak="0">
     <w:nsid w:val="6D022C37"/>
     <w:multiLevelType w:val="hybridMultilevel"/>
     <w:tmpl w:val="FCB078D2"/>
@@ -57163,7 +57610,7 @@
       </w:pPr>
     </w:lvl>
   </w:abstractNum>
-  <w:abstractNum w:abstractNumId="111" w15:restartNumberingAfterBreak="0">
+  <w:abstractNum w:abstractNumId="112" w15:restartNumberingAfterBreak="0">
     <w:nsid w:val="6EAE585D"/>
     <w:multiLevelType w:val="multilevel"/>
     <w:tmpl w:val="7DC672AC"/>
@@ -57312,7 +57759,7 @@
       </w:rPr>
     </w:lvl>
   </w:abstractNum>
-  <w:abstractNum w:abstractNumId="112" w15:restartNumberingAfterBreak="0">
+  <w:abstractNum w:abstractNumId="113" w15:restartNumberingAfterBreak="0">
     <w:nsid w:val="6F4862A6"/>
     <w:multiLevelType w:val="multilevel"/>
     <w:tmpl w:val="8CE23A46"/>
@@ -57461,7 +57908,7 @@
       </w:rPr>
     </w:lvl>
   </w:abstractNum>
-  <w:abstractNum w:abstractNumId="113" w15:restartNumberingAfterBreak="0">
+  <w:abstractNum w:abstractNumId="114" w15:restartNumberingAfterBreak="0">
     <w:nsid w:val="6F752EDD"/>
     <w:multiLevelType w:val="multilevel"/>
     <w:tmpl w:val="2C8A1ADE"/>
@@ -57610,7 +58057,7 @@
       </w:rPr>
     </w:lvl>
   </w:abstractNum>
-  <w:abstractNum w:abstractNumId="114" w15:restartNumberingAfterBreak="0">
+  <w:abstractNum w:abstractNumId="115" w15:restartNumberingAfterBreak="0">
     <w:nsid w:val="707B7FC0"/>
     <w:multiLevelType w:val="multilevel"/>
     <w:tmpl w:val="932A3D60"/>
@@ -57759,7 +58206,7 @@
       </w:rPr>
     </w:lvl>
   </w:abstractNum>
-  <w:abstractNum w:abstractNumId="115" w15:restartNumberingAfterBreak="0">
+  <w:abstractNum w:abstractNumId="116" w15:restartNumberingAfterBreak="0">
     <w:nsid w:val="72916910"/>
     <w:multiLevelType w:val="multilevel"/>
     <w:tmpl w:val="D4E631CA"/>
@@ -57908,7 +58355,7 @@
       </w:rPr>
     </w:lvl>
   </w:abstractNum>
-  <w:abstractNum w:abstractNumId="116" w15:restartNumberingAfterBreak="0">
+  <w:abstractNum w:abstractNumId="117" w15:restartNumberingAfterBreak="0">
     <w:nsid w:val="729F1D08"/>
     <w:multiLevelType w:val="multilevel"/>
     <w:tmpl w:val="D2FCACE0"/>
@@ -58057,7 +58504,7 @@
       </w:rPr>
     </w:lvl>
   </w:abstractNum>
-  <w:abstractNum w:abstractNumId="117" w15:restartNumberingAfterBreak="0">
+  <w:abstractNum w:abstractNumId="118" w15:restartNumberingAfterBreak="0">
     <w:nsid w:val="73BA75DB"/>
     <w:multiLevelType w:val="multilevel"/>
     <w:tmpl w:val="2EA86DA2"/>
@@ -58206,7 +58653,7 @@
       </w:rPr>
     </w:lvl>
   </w:abstractNum>
-  <w:abstractNum w:abstractNumId="118" w15:restartNumberingAfterBreak="0">
+  <w:abstractNum w:abstractNumId="119" w15:restartNumberingAfterBreak="0">
     <w:nsid w:val="74232A15"/>
     <w:multiLevelType w:val="multilevel"/>
     <w:tmpl w:val="4BDCC232"/>
@@ -58355,7 +58802,7 @@
       </w:rPr>
     </w:lvl>
   </w:abstractNum>
-  <w:abstractNum w:abstractNumId="119" w15:restartNumberingAfterBreak="0">
+  <w:abstractNum w:abstractNumId="120" w15:restartNumberingAfterBreak="0">
     <w:nsid w:val="74DF54BF"/>
     <w:multiLevelType w:val="multilevel"/>
     <w:tmpl w:val="BEAEA9FC"/>
@@ -58468,7 +58915,7 @@
       </w:pPr>
     </w:lvl>
   </w:abstractNum>
-  <w:abstractNum w:abstractNumId="120" w15:restartNumberingAfterBreak="0">
+  <w:abstractNum w:abstractNumId="121" w15:restartNumberingAfterBreak="0">
     <w:nsid w:val="755B79F3"/>
     <w:multiLevelType w:val="multilevel"/>
     <w:tmpl w:val="8824335A"/>
@@ -58617,7 +59064,7 @@
       </w:rPr>
     </w:lvl>
   </w:abstractNum>
-  <w:abstractNum w:abstractNumId="121" w15:restartNumberingAfterBreak="0">
+  <w:abstractNum w:abstractNumId="122" w15:restartNumberingAfterBreak="0">
     <w:nsid w:val="758662FB"/>
     <w:multiLevelType w:val="multilevel"/>
     <w:tmpl w:val="ED7C4556"/>
@@ -58766,7 +59213,7 @@
       </w:rPr>
     </w:lvl>
   </w:abstractNum>
-  <w:abstractNum w:abstractNumId="122" w15:restartNumberingAfterBreak="0">
+  <w:abstractNum w:abstractNumId="123" w15:restartNumberingAfterBreak="0">
     <w:nsid w:val="769A3856"/>
     <w:multiLevelType w:val="multilevel"/>
     <w:tmpl w:val="E9FE468A"/>
@@ -58915,7 +59362,7 @@
       </w:rPr>
     </w:lvl>
   </w:abstractNum>
-  <w:abstractNum w:abstractNumId="123" w15:restartNumberingAfterBreak="0">
+  <w:abstractNum w:abstractNumId="124" w15:restartNumberingAfterBreak="0">
     <w:nsid w:val="76D64BA2"/>
     <w:multiLevelType w:val="hybridMultilevel"/>
     <w:tmpl w:val="372E52DE"/>
@@ -59027,7 +59474,7 @@
       </w:rPr>
     </w:lvl>
   </w:abstractNum>
-  <w:abstractNum w:abstractNumId="124" w15:restartNumberingAfterBreak="0">
+  <w:abstractNum w:abstractNumId="125" w15:restartNumberingAfterBreak="0">
     <w:nsid w:val="76E17144"/>
     <w:multiLevelType w:val="multilevel"/>
     <w:tmpl w:val="F850AA6A"/>
@@ -59176,7 +59623,7 @@
       </w:rPr>
     </w:lvl>
   </w:abstractNum>
-  <w:abstractNum w:abstractNumId="125" w15:restartNumberingAfterBreak="0">
+  <w:abstractNum w:abstractNumId="126" w15:restartNumberingAfterBreak="0">
     <w:nsid w:val="7AFF4BCE"/>
     <w:multiLevelType w:val="multilevel"/>
     <w:tmpl w:val="C6AE72DC"/>
@@ -59325,7 +59772,7 @@
       </w:rPr>
     </w:lvl>
   </w:abstractNum>
-  <w:abstractNum w:abstractNumId="126" w15:restartNumberingAfterBreak="0">
+  <w:abstractNum w:abstractNumId="127" w15:restartNumberingAfterBreak="0">
     <w:nsid w:val="7C8665AA"/>
     <w:multiLevelType w:val="multilevel"/>
     <w:tmpl w:val="D32C0096"/>
@@ -59474,7 +59921,7 @@
       </w:rPr>
     </w:lvl>
   </w:abstractNum>
-  <w:abstractNum w:abstractNumId="127" w15:restartNumberingAfterBreak="0">
+  <w:abstractNum w:abstractNumId="128" w15:restartNumberingAfterBreak="0">
     <w:nsid w:val="7E6951F5"/>
     <w:multiLevelType w:val="multilevel"/>
     <w:tmpl w:val="BD8EA694"/>
@@ -59624,19 +60071,19 @@
     </w:lvl>
   </w:abstractNum>
   <w:num w:numId="1" w16cid:durableId="667946951">
-    <w:abstractNumId w:val="104"/>
+    <w:abstractNumId w:val="105"/>
   </w:num>
   <w:num w:numId="2" w16cid:durableId="692194726">
-    <w:abstractNumId w:val="79"/>
+    <w:abstractNumId w:val="80"/>
   </w:num>
   <w:num w:numId="3" w16cid:durableId="1400517705">
-    <w:abstractNumId w:val="102"/>
+    <w:abstractNumId w:val="103"/>
   </w:num>
   <w:num w:numId="4" w16cid:durableId="153686629">
     <w:abstractNumId w:val="48"/>
   </w:num>
   <w:num w:numId="5" w16cid:durableId="1979605643">
-    <w:abstractNumId w:val="58"/>
+    <w:abstractNumId w:val="59"/>
   </w:num>
   <w:num w:numId="6" w16cid:durableId="14112477">
     <w:abstractNumId w:val="10"/>
@@ -59648,22 +60095,22 @@
     <w:abstractNumId w:val="52"/>
   </w:num>
   <w:num w:numId="9" w16cid:durableId="1821533406">
-    <w:abstractNumId w:val="105"/>
+    <w:abstractNumId w:val="106"/>
   </w:num>
   <w:num w:numId="10" w16cid:durableId="613488344">
-    <w:abstractNumId w:val="69"/>
+    <w:abstractNumId w:val="70"/>
   </w:num>
   <w:num w:numId="11" w16cid:durableId="2062627613">
     <w:abstractNumId w:val="37"/>
   </w:num>
   <w:num w:numId="12" w16cid:durableId="1309747698">
-    <w:abstractNumId w:val="110"/>
+    <w:abstractNumId w:val="111"/>
   </w:num>
   <w:num w:numId="13" w16cid:durableId="1897668982">
-    <w:abstractNumId w:val="78"/>
+    <w:abstractNumId w:val="79"/>
   </w:num>
   <w:num w:numId="14" w16cid:durableId="1704359357">
-    <w:abstractNumId w:val="90"/>
+    <w:abstractNumId w:val="91"/>
   </w:num>
   <w:num w:numId="15" w16cid:durableId="1827938315">
     <w:abstractNumId w:val="29"/>
@@ -59675,52 +60122,52 @@
     <w:abstractNumId w:val="34"/>
   </w:num>
   <w:num w:numId="18" w16cid:durableId="849562204">
-    <w:abstractNumId w:val="117"/>
+    <w:abstractNumId w:val="118"/>
   </w:num>
   <w:num w:numId="19" w16cid:durableId="2026327835">
     <w:abstractNumId w:val="31"/>
   </w:num>
   <w:num w:numId="20" w16cid:durableId="2021662646">
-    <w:abstractNumId w:val="73"/>
+    <w:abstractNumId w:val="74"/>
   </w:num>
   <w:num w:numId="21" w16cid:durableId="1668554464">
     <w:abstractNumId w:val="40"/>
   </w:num>
   <w:num w:numId="22" w16cid:durableId="36635005">
-    <w:abstractNumId w:val="80"/>
+    <w:abstractNumId w:val="81"/>
   </w:num>
   <w:num w:numId="23" w16cid:durableId="831680312">
-    <w:abstractNumId w:val="120"/>
+    <w:abstractNumId w:val="121"/>
   </w:num>
   <w:num w:numId="24" w16cid:durableId="1658918729">
     <w:abstractNumId w:val="8"/>
   </w:num>
   <w:num w:numId="25" w16cid:durableId="520970453">
+    <w:abstractNumId w:val="128"/>
+  </w:num>
+  <w:num w:numId="26" w16cid:durableId="1216770759">
     <w:abstractNumId w:val="127"/>
   </w:num>
-  <w:num w:numId="26" w16cid:durableId="1216770759">
-    <w:abstractNumId w:val="126"/>
-  </w:num>
   <w:num w:numId="27" w16cid:durableId="601767465">
-    <w:abstractNumId w:val="111"/>
+    <w:abstractNumId w:val="112"/>
   </w:num>
   <w:num w:numId="28" w16cid:durableId="1415972948">
-    <w:abstractNumId w:val="89"/>
+    <w:abstractNumId w:val="90"/>
   </w:num>
   <w:num w:numId="29" w16cid:durableId="496922267">
-    <w:abstractNumId w:val="125"/>
+    <w:abstractNumId w:val="126"/>
   </w:num>
   <w:num w:numId="30" w16cid:durableId="13070161">
     <w:abstractNumId w:val="4"/>
   </w:num>
   <w:num w:numId="31" w16cid:durableId="1269894528">
-    <w:abstractNumId w:val="118"/>
+    <w:abstractNumId w:val="119"/>
   </w:num>
   <w:num w:numId="32" w16cid:durableId="1835607413">
-    <w:abstractNumId w:val="72"/>
+    <w:abstractNumId w:val="73"/>
   </w:num>
   <w:num w:numId="33" w16cid:durableId="1995142223">
-    <w:abstractNumId w:val="84"/>
+    <w:abstractNumId w:val="85"/>
   </w:num>
   <w:num w:numId="34" w16cid:durableId="782309356">
     <w:abstractNumId w:val="49"/>
@@ -59729,58 +60176,58 @@
     <w:abstractNumId w:val="47"/>
   </w:num>
   <w:num w:numId="36" w16cid:durableId="1304893832">
-    <w:abstractNumId w:val="122"/>
+    <w:abstractNumId w:val="123"/>
   </w:num>
   <w:num w:numId="37" w16cid:durableId="1271008519">
-    <w:abstractNumId w:val="87"/>
+    <w:abstractNumId w:val="88"/>
   </w:num>
   <w:num w:numId="38" w16cid:durableId="719747776">
     <w:abstractNumId w:val="18"/>
   </w:num>
   <w:num w:numId="39" w16cid:durableId="2028677122">
-    <w:abstractNumId w:val="70"/>
+    <w:abstractNumId w:val="71"/>
   </w:num>
   <w:num w:numId="40" w16cid:durableId="1972899999">
     <w:abstractNumId w:val="5"/>
   </w:num>
   <w:num w:numId="41" w16cid:durableId="1663895470">
-    <w:abstractNumId w:val="82"/>
+    <w:abstractNumId w:val="83"/>
   </w:num>
   <w:num w:numId="42" w16cid:durableId="1122461425">
     <w:abstractNumId w:val="42"/>
   </w:num>
   <w:num w:numId="43" w16cid:durableId="31075272">
-    <w:abstractNumId w:val="81"/>
+    <w:abstractNumId w:val="82"/>
   </w:num>
   <w:num w:numId="44" w16cid:durableId="695274361">
-    <w:abstractNumId w:val="67"/>
+    <w:abstractNumId w:val="68"/>
   </w:num>
   <w:num w:numId="45" w16cid:durableId="1573275414">
-    <w:abstractNumId w:val="103"/>
+    <w:abstractNumId w:val="104"/>
   </w:num>
   <w:num w:numId="46" w16cid:durableId="1164053289">
     <w:abstractNumId w:val="56"/>
   </w:num>
   <w:num w:numId="47" w16cid:durableId="1300575923">
-    <w:abstractNumId w:val="112"/>
+    <w:abstractNumId w:val="113"/>
   </w:num>
   <w:num w:numId="48" w16cid:durableId="2055231184">
-    <w:abstractNumId w:val="123"/>
+    <w:abstractNumId w:val="124"/>
   </w:num>
   <w:num w:numId="49" w16cid:durableId="1407991187">
     <w:abstractNumId w:val="16"/>
   </w:num>
   <w:num w:numId="50" w16cid:durableId="144473012">
-    <w:abstractNumId w:val="63"/>
+    <w:abstractNumId w:val="64"/>
   </w:num>
   <w:num w:numId="51" w16cid:durableId="634867617">
-    <w:abstractNumId w:val="116"/>
+    <w:abstractNumId w:val="117"/>
   </w:num>
   <w:num w:numId="52" w16cid:durableId="1837726309">
-    <w:abstractNumId w:val="66"/>
+    <w:abstractNumId w:val="67"/>
   </w:num>
   <w:num w:numId="53" w16cid:durableId="1261917244">
-    <w:abstractNumId w:val="74"/>
+    <w:abstractNumId w:val="75"/>
   </w:num>
   <w:num w:numId="54" w16cid:durableId="2079589288">
     <w:abstractNumId w:val="33"/>
@@ -59792,10 +60239,10 @@
     <w:abstractNumId w:val="27"/>
   </w:num>
   <w:num w:numId="57" w16cid:durableId="1584871301">
-    <w:abstractNumId w:val="98"/>
+    <w:abstractNumId w:val="99"/>
   </w:num>
   <w:num w:numId="58" w16cid:durableId="17703723">
-    <w:abstractNumId w:val="62"/>
+    <w:abstractNumId w:val="63"/>
   </w:num>
   <w:num w:numId="59" w16cid:durableId="1497917038">
     <w:abstractNumId w:val="11"/>
@@ -59804,7 +60251,7 @@
     <w:abstractNumId w:val="14"/>
   </w:num>
   <w:num w:numId="61" w16cid:durableId="1978602976">
-    <w:abstractNumId w:val="86"/>
+    <w:abstractNumId w:val="87"/>
   </w:num>
   <w:num w:numId="62" w16cid:durableId="1285043858">
     <w:abstractNumId w:val="53"/>
@@ -59813,7 +60260,7 @@
     <w:abstractNumId w:val="2"/>
   </w:num>
   <w:num w:numId="64" w16cid:durableId="763108485">
-    <w:abstractNumId w:val="59"/>
+    <w:abstractNumId w:val="60"/>
   </w:num>
   <w:num w:numId="65" w16cid:durableId="1110474388">
     <w:abstractNumId w:val="28"/>
@@ -59822,7 +60269,7 @@
     <w:abstractNumId w:val="26"/>
   </w:num>
   <w:num w:numId="67" w16cid:durableId="1229992870">
-    <w:abstractNumId w:val="60"/>
+    <w:abstractNumId w:val="61"/>
   </w:num>
   <w:num w:numId="68" w16cid:durableId="630403023">
     <w:abstractNumId w:val="9"/>
@@ -59831,13 +60278,13 @@
     <w:abstractNumId w:val="32"/>
   </w:num>
   <w:num w:numId="70" w16cid:durableId="565186377">
-    <w:abstractNumId w:val="77"/>
+    <w:abstractNumId w:val="78"/>
   </w:num>
   <w:num w:numId="71" w16cid:durableId="953175415">
-    <w:abstractNumId w:val="61"/>
+    <w:abstractNumId w:val="62"/>
   </w:num>
   <w:num w:numId="72" w16cid:durableId="1702625838">
-    <w:abstractNumId w:val="99"/>
+    <w:abstractNumId w:val="100"/>
   </w:num>
   <w:num w:numId="73" w16cid:durableId="947544872">
     <w:abstractNumId w:val="41"/>
@@ -59849,31 +60296,31 @@
     <w:abstractNumId w:val="46"/>
   </w:num>
   <w:num w:numId="76" w16cid:durableId="262614335">
-    <w:abstractNumId w:val="108"/>
+    <w:abstractNumId w:val="109"/>
   </w:num>
   <w:num w:numId="77" w16cid:durableId="825512499">
-    <w:abstractNumId w:val="75"/>
+    <w:abstractNumId w:val="76"/>
   </w:num>
   <w:num w:numId="78" w16cid:durableId="463819148">
     <w:abstractNumId w:val="6"/>
   </w:num>
   <w:num w:numId="79" w16cid:durableId="1829396434">
-    <w:abstractNumId w:val="76"/>
+    <w:abstractNumId w:val="77"/>
   </w:num>
   <w:num w:numId="80" w16cid:durableId="591471550">
     <w:abstractNumId w:val="43"/>
   </w:num>
   <w:num w:numId="81" w16cid:durableId="869221459">
-    <w:abstractNumId w:val="91"/>
+    <w:abstractNumId w:val="92"/>
   </w:num>
   <w:num w:numId="82" w16cid:durableId="33162048">
-    <w:abstractNumId w:val="107"/>
+    <w:abstractNumId w:val="108"/>
   </w:num>
   <w:num w:numId="83" w16cid:durableId="1528106298">
     <w:abstractNumId w:val="35"/>
   </w:num>
   <w:num w:numId="84" w16cid:durableId="1481531190">
-    <w:abstractNumId w:val="124"/>
+    <w:abstractNumId w:val="125"/>
   </w:num>
   <w:num w:numId="85" w16cid:durableId="2051218939">
     <w:abstractNumId w:val="17"/>
@@ -59882,28 +60329,28 @@
     <w:abstractNumId w:val="19"/>
   </w:num>
   <w:num w:numId="87" w16cid:durableId="1043097970">
-    <w:abstractNumId w:val="65"/>
+    <w:abstractNumId w:val="66"/>
   </w:num>
   <w:num w:numId="88" w16cid:durableId="1470704343">
-    <w:abstractNumId w:val="113"/>
+    <w:abstractNumId w:val="114"/>
   </w:num>
   <w:num w:numId="89" w16cid:durableId="898131237">
     <w:abstractNumId w:val="3"/>
   </w:num>
   <w:num w:numId="90" w16cid:durableId="1930458825">
-    <w:abstractNumId w:val="121"/>
+    <w:abstractNumId w:val="122"/>
   </w:num>
   <w:num w:numId="91" w16cid:durableId="748624416">
     <w:abstractNumId w:val="30"/>
   </w:num>
   <w:num w:numId="92" w16cid:durableId="1080717193">
-    <w:abstractNumId w:val="95"/>
+    <w:abstractNumId w:val="96"/>
   </w:num>
   <w:num w:numId="93" w16cid:durableId="1500001737">
-    <w:abstractNumId w:val="100"/>
+    <w:abstractNumId w:val="101"/>
   </w:num>
   <w:num w:numId="94" w16cid:durableId="1604459959">
-    <w:abstractNumId w:val="92"/>
+    <w:abstractNumId w:val="93"/>
   </w:num>
   <w:num w:numId="95" w16cid:durableId="1153713729">
     <w:abstractNumId w:val="51"/>
@@ -59912,10 +60359,10 @@
     <w:abstractNumId w:val="45"/>
   </w:num>
   <w:num w:numId="97" w16cid:durableId="1351373533">
-    <w:abstractNumId w:val="97"/>
+    <w:abstractNumId w:val="98"/>
   </w:num>
   <w:num w:numId="98" w16cid:durableId="1791826204">
-    <w:abstractNumId w:val="106"/>
+    <w:abstractNumId w:val="107"/>
   </w:num>
   <w:num w:numId="99" w16cid:durableId="218056267">
     <w:abstractNumId w:val="50"/>
@@ -59930,7 +60377,7 @@
     <w:abstractNumId w:val="1"/>
   </w:num>
   <w:num w:numId="103" w16cid:durableId="492377045">
-    <w:abstractNumId w:val="64"/>
+    <w:abstractNumId w:val="65"/>
   </w:num>
   <w:num w:numId="104" w16cid:durableId="1856460443">
     <w:abstractNumId w:val="23"/>
@@ -59939,10 +60386,10 @@
     <w:abstractNumId w:val="15"/>
   </w:num>
   <w:num w:numId="106" w16cid:durableId="1307511677">
-    <w:abstractNumId w:val="88"/>
+    <w:abstractNumId w:val="89"/>
   </w:num>
   <w:num w:numId="107" w16cid:durableId="842745605">
-    <w:abstractNumId w:val="114"/>
+    <w:abstractNumId w:val="115"/>
   </w:num>
   <w:num w:numId="108" w16cid:durableId="379675581">
     <w:abstractNumId w:val="13"/>
@@ -59951,34 +60398,34 @@
     <w:abstractNumId w:val="55"/>
   </w:num>
   <w:num w:numId="110" w16cid:durableId="713776855">
-    <w:abstractNumId w:val="83"/>
+    <w:abstractNumId w:val="84"/>
   </w:num>
   <w:num w:numId="111" w16cid:durableId="960303145">
-    <w:abstractNumId w:val="71"/>
+    <w:abstractNumId w:val="72"/>
   </w:num>
   <w:num w:numId="112" w16cid:durableId="1824925202">
     <w:abstractNumId w:val="54"/>
   </w:num>
   <w:num w:numId="113" w16cid:durableId="799423923">
-    <w:abstractNumId w:val="115"/>
+    <w:abstractNumId w:val="116"/>
   </w:num>
   <w:num w:numId="114" w16cid:durableId="1197112598">
     <w:abstractNumId w:val="44"/>
   </w:num>
   <w:num w:numId="115" w16cid:durableId="690301144">
-    <w:abstractNumId w:val="93"/>
+    <w:abstractNumId w:val="94"/>
   </w:num>
   <w:num w:numId="116" w16cid:durableId="1907884445">
-    <w:abstractNumId w:val="96"/>
+    <w:abstractNumId w:val="97"/>
   </w:num>
   <w:num w:numId="117" w16cid:durableId="528495119">
-    <w:abstractNumId w:val="85"/>
+    <w:abstractNumId w:val="86"/>
   </w:num>
   <w:num w:numId="118" w16cid:durableId="1171724570">
-    <w:abstractNumId w:val="94"/>
+    <w:abstractNumId w:val="95"/>
   </w:num>
   <w:num w:numId="119" w16cid:durableId="1446848216">
-    <w:abstractNumId w:val="119"/>
+    <w:abstractNumId w:val="120"/>
   </w:num>
   <w:num w:numId="120" w16cid:durableId="1122189422">
     <w:abstractNumId w:val="25"/>
@@ -59987,16 +60434,16 @@
     <w:abstractNumId w:val="21"/>
   </w:num>
   <w:num w:numId="122" w16cid:durableId="1626621843">
-    <w:abstractNumId w:val="101"/>
+    <w:abstractNumId w:val="102"/>
   </w:num>
   <w:num w:numId="123" w16cid:durableId="141116974">
     <w:abstractNumId w:val="7"/>
   </w:num>
   <w:num w:numId="124" w16cid:durableId="64185662">
-    <w:abstractNumId w:val="109"/>
+    <w:abstractNumId w:val="110"/>
   </w:num>
   <w:num w:numId="125" w16cid:durableId="654917056">
-    <w:abstractNumId w:val="68"/>
+    <w:abstractNumId w:val="69"/>
   </w:num>
   <w:num w:numId="126" w16cid:durableId="1177842415">
     <w:abstractNumId w:val="57"/>
@@ -60006,6 +60453,9 @@
   </w:num>
   <w:num w:numId="128" w16cid:durableId="1903131673">
     <w:abstractNumId w:val="24"/>
+  </w:num>
+  <w:num w:numId="129" w16cid:durableId="931544107">
+    <w:abstractNumId w:val="58"/>
   </w:num>
   <w:numIdMacAtCleanup w:val="118"/>
 </w:numbering>
@@ -60501,6 +60951,7 @@
   <w:style w:type="character" w:default="1" w:styleId="DefaultParagraphFont">
     <w:name w:val="Default Paragraph Font"/>
     <w:uiPriority w:val="1"/>
+    <w:semiHidden/>
     <w:unhideWhenUsed/>
   </w:style>
   <w:style w:type="table" w:default="1" w:styleId="TableNormal">

</xml_diff>